<commit_message>
Controls, GDD, Sound, Documentation
made progress on remappable controls, pushed updates for GDD, added new sounds to the game and documented code.
</commit_message>
<xml_diff>
--- a/Game Design Document.docx
+++ b/Game Design Document.docx
@@ -67,7 +67,6 @@
                 <w:szCs w:val="88"/>
               </w:rPr>
             </w:pPr>
-            <w:proofErr w:type="spellStart"/>
             <w:r>
               <w:rPr>
                 <w:color w:val="5B9BD5"/>
@@ -76,7 +75,6 @@
               </w:rPr>
               <w:t>Vitarca</w:t>
             </w:r>
-            <w:proofErr w:type="spellEnd"/>
           </w:p>
         </w:tc>
       </w:tr>
@@ -2254,10 +2252,7 @@
               <w:spacing w:after="0" w:line="240" w:lineRule="auto"/>
             </w:pPr>
             <w:r>
-              <w:t>Document Update 0</w:t>
-            </w:r>
-            <w:r>
-              <w:t>2</w:t>
+              <w:t>Document Update 02</w:t>
             </w:r>
           </w:p>
         </w:tc>
@@ -2290,6 +2285,64 @@
           </w:p>
         </w:tc>
       </w:tr>
+      <w:tr>
+        <w:tc>
+          <w:tcPr>
+            <w:tcW w:w="4513" w:type="dxa"/>
+            <w:shd w:val="clear" w:color="auto" w:fill="auto"/>
+            <w:tcMar>
+              <w:top w:w="100" w:type="dxa"/>
+              <w:left w:w="100" w:type="dxa"/>
+              <w:bottom w:w="100" w:type="dxa"/>
+              <w:right w:w="100" w:type="dxa"/>
+            </w:tcMar>
+          </w:tcPr>
+          <w:p>
+            <w:pPr>
+              <w:widowControl w:val="0"/>
+              <w:pBdr>
+                <w:top w:val="nil"/>
+                <w:left w:val="nil"/>
+                <w:bottom w:val="nil"/>
+                <w:right w:val="nil"/>
+                <w:between w:val="nil"/>
+              </w:pBdr>
+              <w:spacing w:after="0" w:line="240" w:lineRule="auto"/>
+            </w:pPr>
+            <w:r>
+              <w:t>Document Update 03</w:t>
+            </w:r>
+          </w:p>
+        </w:tc>
+        <w:tc>
+          <w:tcPr>
+            <w:tcW w:w="4513" w:type="dxa"/>
+            <w:shd w:val="clear" w:color="auto" w:fill="auto"/>
+            <w:tcMar>
+              <w:top w:w="100" w:type="dxa"/>
+              <w:left w:w="100" w:type="dxa"/>
+              <w:bottom w:w="100" w:type="dxa"/>
+              <w:right w:w="100" w:type="dxa"/>
+            </w:tcMar>
+          </w:tcPr>
+          <w:p>
+            <w:pPr>
+              <w:widowControl w:val="0"/>
+              <w:pBdr>
+                <w:top w:val="nil"/>
+                <w:left w:val="nil"/>
+                <w:bottom w:val="nil"/>
+                <w:right w:val="nil"/>
+                <w:between w:val="nil"/>
+              </w:pBdr>
+              <w:spacing w:after="0" w:line="240" w:lineRule="auto"/>
+            </w:pPr>
+            <w:r>
+              <w:t>10/05/21</w:t>
+            </w:r>
+          </w:p>
+        </w:tc>
+      </w:tr>
     </w:tbl>
     <w:p>
       <w:r>
@@ -2320,23 +2373,7 @@
     </w:p>
     <w:p>
       <w:r>
-        <w:t xml:space="preserve">The mechanics of this game revolve around stealth and platforming elements </w:t>
-      </w:r>
-      <w:proofErr w:type="gramStart"/>
-      <w:r>
-        <w:t>similar to</w:t>
-      </w:r>
-      <w:proofErr w:type="gramEnd"/>
-      <w:r>
-        <w:t xml:space="preserve"> </w:t>
-      </w:r>
-      <w:proofErr w:type="spellStart"/>
-      <w:r>
-        <w:t>Rainworld</w:t>
-      </w:r>
-      <w:proofErr w:type="spellEnd"/>
-      <w:r>
-        <w:t xml:space="preserve"> and Stealth Bastards. The player controls a tentacle monster that has inhabited the torso of one of the evil robots. The player must make their way through an environment littered with climbable areas and solve minor puzzles to progress. Although the player must keep a keen eye out for the enemy surveillance systems and sentries. If you are caught by these systems for longer than a few split seconds, it is game over.</w:t>
+        <w:t>The mechanics of this game revolve around stealth and platforming elements similar to Rainworld and Stealth Bastards. The player controls a tentacle monster that has inhabited the torso of one of the evil robots. The player must make their way through an environment littered with climbable areas and solve minor puzzles to progress. Although the player must keep a keen eye out for the enemy surveillance systems and sentries. If you are caught by these systems for longer than a few split seconds, it is game over.</w:t>
       </w:r>
     </w:p>
     <w:p>
@@ -2515,15 +2552,7 @@
         <w:ind w:left="720"/>
       </w:pPr>
       <w:r>
-        <w:t xml:space="preserve">Stealth </w:t>
-      </w:r>
-      <w:proofErr w:type="gramStart"/>
-      <w:r>
-        <w:t>bastard</w:t>
-      </w:r>
-      <w:proofErr w:type="gramEnd"/>
-      <w:r>
-        <w:t xml:space="preserve"> already had some overlapping features with the original idea of our game, such as possible stealth mechanics, the enemy characters being robots and having each level be a separate room for simplicity. This made it a good game to find inspiration from.</w:t>
+        <w:t>Stealth bastard already had some overlapping features with the original idea of our game, such as possible stealth mechanics, the enemy characters being robots and having each level be a separate room for simplicity. This made it a good game to find inspiration from.</w:t>
       </w:r>
     </w:p>
     <w:p/>
@@ -2539,15 +2568,7 @@
     </w:p>
     <w:p>
       <w:r>
-        <w:t xml:space="preserve">The player will take control of a tentacle monster to progress through a complex environment that no normal player character can. The tentacles that the player has are </w:t>
-      </w:r>
-      <w:proofErr w:type="gramStart"/>
-      <w:r>
-        <w:t>sticky, and</w:t>
-      </w:r>
-      <w:proofErr w:type="gramEnd"/>
-      <w:r>
-        <w:t xml:space="preserve"> can be used to grapple onto surfaces. These limbs can also be used to activate levers and move objects to get to new areas.</w:t>
+        <w:t>The player will take control of a tentacle monster to progress through a complex environment that no normal player character can. The tentacles that the player has are sticky, and can be used to grapple onto surfaces. These limbs can also be used to activate levers and move objects to get to new areas.</w:t>
       </w:r>
     </w:p>
     <w:p>
@@ -2572,31 +2593,7 @@
     </w:p>
     <w:p>
       <w:r>
-        <w:t xml:space="preserve">The core demographic is ages between 18 and 34. This audience equates to 38% of video game enthusiasts. The target platform is Steam which has 120 million monthly users. There is a large pool in which this game could potentially reach thanks to the target platform of Steam and PC. Games such as </w:t>
-      </w:r>
-      <w:proofErr w:type="spellStart"/>
-      <w:r>
-        <w:t>Rainworld</w:t>
-      </w:r>
-      <w:proofErr w:type="spellEnd"/>
-      <w:r>
-        <w:t xml:space="preserve"> and Stealth Bastards have their popularity </w:t>
-      </w:r>
-      <w:proofErr w:type="spellStart"/>
-      <w:r>
-        <w:t>centered</w:t>
-      </w:r>
-      <w:proofErr w:type="spellEnd"/>
-      <w:r>
-        <w:t xml:space="preserve"> around Steam. This is another reason why the PC and Steam have been chosen. Due to the unique story, setting and gameplay, the game has potential to be picked up by influencers. This would help other people find out about the game after release. We would have to compete with other indie-style games releasing at similar times, as well as games with similar gameplay such as the </w:t>
-      </w:r>
-      <w:proofErr w:type="gramStart"/>
-      <w:r>
-        <w:t>aforementioned Stealth</w:t>
-      </w:r>
-      <w:proofErr w:type="gramEnd"/>
-      <w:r>
-        <w:t xml:space="preserve"> Bastards, </w:t>
+        <w:t xml:space="preserve">The core demographic is ages between 18 and 34. This audience equates to 38% of video game enthusiasts. The target platform is Steam which has 120 million monthly users. There is a large pool in which this game could potentially reach thanks to the target platform of Steam and PC. Games such as Rainworld and Stealth Bastards have their popularity centered around Steam. This is another reason why the PC and Steam have been chosen. Due to the unique story, setting and gameplay, the game has potential to be picked up by influencers. This would help other people find out about the game after release. We would have to compete with other indie-style games releasing at similar times, as well as games with similar gameplay such as the aforementioned Stealth Bastards, </w:t>
       </w:r>
       <w:r>
         <w:lastRenderedPageBreak/>
@@ -2649,21 +2646,8 @@
       </w:r>
     </w:p>
     <w:p>
-      <w:proofErr w:type="spellStart"/>
-      <w:r>
-        <w:t>Maneuver</w:t>
-      </w:r>
-      <w:proofErr w:type="spellEnd"/>
-      <w:r>
-        <w:t xml:space="preserve"> a level using special abilities unique to the player. These abilities will allow you to climb on certain surfaces. The player can also use their limbs to depress levers and move objects </w:t>
-      </w:r>
-      <w:proofErr w:type="gramStart"/>
-      <w:r>
-        <w:t>in order to</w:t>
-      </w:r>
-      <w:proofErr w:type="gramEnd"/>
-      <w:r>
-        <w:t xml:space="preserve"> solve puzzles. avoid the enemy CCTV and Robots. If you are caught, it starts a small timer until  game over, you must escape from the enemy vision to keep playing.</w:t>
+      <w:r>
+        <w:t>Maneuver a level using special abilities unique to the player. These abilities will allow you to climb on certain surfaces. The player can also use their limbs to depress levers and move objects in order to solve puzzles. avoid the enemy CCTV and Robots. If you are caught, it starts a small timer until  game over, you must escape from the enemy vision to keep playing.</w:t>
       </w:r>
     </w:p>
     <w:p>
@@ -2688,15 +2672,7 @@
       <w:bookmarkStart w:id="10" w:name="_heading=h.54pkb0pvjn95" w:colFirst="0" w:colLast="0"/>
       <w:bookmarkEnd w:id="10"/>
       <w:r>
-        <w:t xml:space="preserve">Screen </w:t>
-      </w:r>
-      <w:proofErr w:type="spellStart"/>
-      <w:r>
-        <w:t>Mockup</w:t>
-      </w:r>
-      <w:proofErr w:type="spellEnd"/>
-      <w:r>
-        <w:t>(s)</w:t>
+        <w:t>Screen Mockup(s)</w:t>
       </w:r>
     </w:p>
     <w:p>
@@ -2767,15 +2743,7 @@
     </w:p>
     <w:p>
       <w:r>
-        <w:t xml:space="preserve">The player interacts with the game via </w:t>
-      </w:r>
-      <w:proofErr w:type="gramStart"/>
-      <w:r>
-        <w:t>Single-player</w:t>
-      </w:r>
-      <w:proofErr w:type="gramEnd"/>
-      <w:r>
-        <w:t xml:space="preserve"> versus the game. The role of the player is to stealthily navigate an environment without getting caught, so is somewhat of an explorer.</w:t>
+        <w:t>The player interacts with the game via Single-player versus the game. The role of the player is to stealthily navigate an environment without getting caught, so is somewhat of an explorer.</w:t>
       </w:r>
     </w:p>
     <w:p>
@@ -2850,23 +2818,7 @@
     </w:p>
     <w:p>
       <w:r>
-        <w:t xml:space="preserve">In the game the player will have to make use of objects to reach previously out of bounds areas </w:t>
-      </w:r>
-      <w:proofErr w:type="gramStart"/>
-      <w:r>
-        <w:t>in order to</w:t>
-      </w:r>
-      <w:proofErr w:type="gramEnd"/>
-      <w:r>
-        <w:t xml:space="preserve"> progress. the player will also have to press buttons and levers. to </w:t>
-      </w:r>
-      <w:proofErr w:type="gramStart"/>
-      <w:r>
-        <w:t>open up</w:t>
-      </w:r>
-      <w:proofErr w:type="gramEnd"/>
-      <w:r>
-        <w:t xml:space="preserve"> doors in certain sequences in order to progress.</w:t>
+        <w:t>In the game the player will have to make use of objects to reach previously out of bounds areas in order to progress. the player will also have to press buttons and levers. to open up doors in certain sequences in order to progress.</w:t>
       </w:r>
     </w:p>
     <w:p>
@@ -2881,23 +2833,7 @@
     </w:p>
     <w:p>
       <w:r>
-        <w:t xml:space="preserve">Conflict in the game will take place as a detection zone around enemy sentries and CCTV. If the player is </w:t>
-      </w:r>
-      <w:proofErr w:type="gramStart"/>
-      <w:r>
-        <w:t>caught</w:t>
-      </w:r>
-      <w:proofErr w:type="gramEnd"/>
-      <w:r>
-        <w:t xml:space="preserve"> they will have a small time frame in which to escape this detection zone and continue the demo without being immediately defeated and have to restart. But the player must get past this detection zone </w:t>
-      </w:r>
-      <w:proofErr w:type="gramStart"/>
-      <w:r>
-        <w:t>in order to</w:t>
-      </w:r>
-      <w:proofErr w:type="gramEnd"/>
-      <w:r>
-        <w:t xml:space="preserve"> progress. </w:t>
+        <w:t xml:space="preserve">Conflict in the game will take place as a detection zone around enemy sentries and CCTV. If the player is caught they will have a small time frame in which to escape this detection zone and continue the demo without being immediately defeated and have to restart. But the player must get past this detection zone in order to progress. </w:t>
       </w:r>
     </w:p>
     <w:p>
@@ -2944,15 +2880,7 @@
       <w:bookmarkStart w:id="22" w:name="_heading=h.8kamgg8odcb9" w:colFirst="0" w:colLast="0"/>
       <w:bookmarkEnd w:id="22"/>
       <w:r>
-        <w:t xml:space="preserve">There will be a main menu that allows exiting the application and starting the levels. In the game there will be a pause menu that allows the player to exit back to the main menu. </w:t>
-      </w:r>
-      <w:proofErr w:type="gramStart"/>
-      <w:r>
-        <w:t>Also</w:t>
-      </w:r>
-      <w:proofErr w:type="gramEnd"/>
-      <w:r>
-        <w:t xml:space="preserve"> a level select screen to select levels to play that have been unlocked.</w:t>
+        <w:t>There will be a main menu that allows exiting the application and starting the levels. In the game there will be a pause menu that allows the player to exit back to the main menu. Also a level select screen to select levels to play that have been unlocked.</w:t>
       </w:r>
     </w:p>
     <w:p>
@@ -2978,15 +2906,7 @@
       </w:r>
       <w:r>
         <w:lastRenderedPageBreak/>
-        <w:t xml:space="preserve">new mechanics to a player, such as a small level with two possible progression routes, one of which contains a </w:t>
-      </w:r>
-      <w:proofErr w:type="spellStart"/>
-      <w:r>
-        <w:t>cctv</w:t>
-      </w:r>
-      <w:proofErr w:type="spellEnd"/>
-      <w:r>
-        <w:t xml:space="preserve"> camera which sends out robots when the player moves past its vision range.</w:t>
+        <w:t>new mechanics to a player, such as a small level with two possible progression routes, one of which contains a cctv camera which sends out robots when the player moves past its vision range.</w:t>
       </w:r>
     </w:p>
     <w:p>
@@ -3076,15 +2996,7 @@
         <w:spacing w:after="0"/>
       </w:pPr>
       <w:r>
-        <w:t xml:space="preserve">Player: The player controls an unknown entity contained within the body of a destroyed robot, with only its arms and legs able to protrude. It can walk around using its </w:t>
-      </w:r>
-      <w:proofErr w:type="gramStart"/>
-      <w:r>
-        <w:t>legs, and</w:t>
-      </w:r>
-      <w:proofErr w:type="gramEnd"/>
-      <w:r>
-        <w:t xml:space="preserve"> move objects with its arms. </w:t>
+        <w:t xml:space="preserve">Player: The player controls an unknown entity contained within the body of a destroyed robot, with only its arms and legs able to protrude. It can walk around using its legs, and move objects with its arms. </w:t>
       </w:r>
     </w:p>
     <w:p>
@@ -3134,15 +3046,7 @@
     </w:p>
     <w:p>
       <w:r>
-        <w:t xml:space="preserve">A futuristic AI arrives in a medieval fantasy world and begins to attack the human population using  its robotic army. A group of cultists come together </w:t>
-      </w:r>
-      <w:proofErr w:type="gramStart"/>
-      <w:r>
-        <w:t>in order to</w:t>
-      </w:r>
-      <w:proofErr w:type="gramEnd"/>
-      <w:r>
-        <w:t xml:space="preserve"> summon a powerful demonic presence into the body of a destroyed robot as the last chance to defeat the AI.</w:t>
+        <w:t>A futuristic AI arrives in a medieval fantasy world and begins to attack the human population using  its robotic army. A group of cultists come together in order to summon a powerful demonic presence into the body of a destroyed robot as the last chance to defeat the AI.</w:t>
       </w:r>
     </w:p>
     <w:p>
@@ -3156,13 +3060,8 @@
       </w:r>
     </w:p>
     <w:p>
-      <w:proofErr w:type="gramStart"/>
-      <w:r>
-        <w:t>The majority of</w:t>
-      </w:r>
-      <w:proofErr w:type="gramEnd"/>
-      <w:r>
-        <w:t xml:space="preserve"> the game takes place within a dungeon that the player was created in. This dungeon resides in a medieval style world, although it contains arcane elements such as the existence of higher powers which humans interact with. This world has been invaded by an artificial intelligence from the future, and as such has some futuristic elements within it.</w:t>
+      <w:r>
+        <w:t>The majority of the game takes place within a dungeon that the player was created in. This dungeon resides in a medieval style world, although it contains arcane elements such as the existence of higher powers which humans interact with. This world has been invaded by an artificial intelligence from the future, and as such has some futuristic elements within it.</w:t>
       </w:r>
     </w:p>
     <w:p>
@@ -3201,13 +3100,8 @@
       </w:r>
     </w:p>
     <w:p>
-      <w:proofErr w:type="spellStart"/>
-      <w:r>
-        <w:t>img</w:t>
-      </w:r>
-      <w:proofErr w:type="spellEnd"/>
-      <w:r>
-        <w:t>\</w:t>
+      <w:r>
+        <w:t>img\</w:t>
       </w:r>
       <w:r>
         <w:t>TileSet-7-420x60</w:t>
@@ -3222,10 +3116,10 @@
           <w:noProof/>
         </w:rPr>
         <w:drawing>
-          <wp:inline distT="0" distB="0" distL="0" distR="0" wp14:anchorId="6BD8026F" wp14:editId="3D3FCA07">
-            <wp:extent cx="4000500" cy="571500"/>
+          <wp:inline distT="0" distB="0" distL="0" distR="0" wp14:anchorId="569E7F54" wp14:editId="281EEACA">
+            <wp:extent cx="3429000" cy="571500"/>
             <wp:effectExtent l="0" t="0" r="0" b="0"/>
-            <wp:docPr id="8" name="Picture 8"/>
+            <wp:docPr id="9" name="Picture 9"/>
             <wp:cNvGraphicFramePr>
               <a:graphicFrameLocks xmlns:a="http://schemas.openxmlformats.org/drawingml/2006/main" noChangeAspect="1"/>
             </wp:cNvGraphicFramePr>
@@ -3233,7 +3127,7 @@
               <a:graphicData uri="http://schemas.openxmlformats.org/drawingml/2006/picture">
                 <pic:pic xmlns:pic="http://schemas.openxmlformats.org/drawingml/2006/picture">
                   <pic:nvPicPr>
-                    <pic:cNvPr id="0" name="Picture 2"/>
+                    <pic:cNvPr id="0" name="Picture 1"/>
                     <pic:cNvPicPr>
                       <a:picLocks noChangeAspect="1" noChangeArrowheads="1"/>
                     </pic:cNvPicPr>
@@ -3254,7 +3148,7 @@
                   <pic:spPr bwMode="auto">
                     <a:xfrm>
                       <a:off x="0" y="0"/>
-                      <a:ext cx="4000500" cy="571500"/>
+                      <a:ext cx="3429000" cy="571500"/>
                     </a:xfrm>
                     <a:prstGeom prst="rect">
                       <a:avLst/>
@@ -3291,13 +3185,8 @@
     </w:p>
     <w:p>
       <w:r>
-        <w:t xml:space="preserve">by </w:t>
-      </w:r>
-      <w:proofErr w:type="spellStart"/>
-      <w:r>
-        <w:t>Luckius</w:t>
-      </w:r>
-      <w:proofErr w:type="spellEnd"/>
+        <w:t>by Luckius</w:t>
+      </w:r>
     </w:p>
     <w:p>
       <w:hyperlink r:id="rId12" w:history="1">
@@ -3305,19 +3194,7 @@
           <w:rPr>
             <w:rStyle w:val="Hyperlink"/>
           </w:rPr>
-          <w:t>https://opengameart.org/conten</w:t>
-        </w:r>
-        <w:r>
-          <w:rPr>
-            <w:rStyle w:val="Hyperlink"/>
-          </w:rPr>
-          <w:t>t</w:t>
-        </w:r>
-        <w:r>
-          <w:rPr>
-            <w:rStyle w:val="Hyperlink"/>
-          </w:rPr>
-          <w:t>/rope-ladder</w:t>
+          <w:t>https://opengameart.org/content/rope-ladder</w:t>
         </w:r>
       </w:hyperlink>
       <w:r>
@@ -3332,13 +3209,8 @@
     </w:p>
     <w:p>
       <w:r>
-        <w:t xml:space="preserve">by </w:t>
-      </w:r>
-      <w:proofErr w:type="spellStart"/>
-      <w:r>
-        <w:t>AntumDeluge</w:t>
-      </w:r>
-      <w:proofErr w:type="spellEnd"/>
+        <w:t>by AntumDeluge</w:t>
+      </w:r>
     </w:p>
     <w:p>
       <w:hyperlink r:id="rId13" w:history="1">
@@ -3355,26 +3227,16 @@
     </w:p>
     <w:p>
       <w:r>
-        <w:t xml:space="preserve">by </w:t>
-      </w:r>
-      <w:proofErr w:type="spellStart"/>
-      <w:r>
-        <w:t>looneybits</w:t>
-      </w:r>
-      <w:proofErr w:type="spellEnd"/>
+        <w:t>by looneybits</w:t>
+      </w:r>
     </w:p>
     <w:p/>
     <w:p/>
     <w:p/>
     <w:p>
-      <w:proofErr w:type="spellStart"/>
       <w:r>
         <w:lastRenderedPageBreak/>
-        <w:t>img</w:t>
-      </w:r>
-      <w:proofErr w:type="spellEnd"/>
-      <w:r>
-        <w:t>\crate:</w:t>
+        <w:t>img\crate:</w:t>
       </w:r>
     </w:p>
     <w:p>
@@ -3484,19 +3346,15 @@
       </w:r>
     </w:p>
     <w:p>
-      <w:proofErr w:type="spellStart"/>
       <w:r>
         <w:t>img</w:t>
       </w:r>
-      <w:proofErr w:type="spellEnd"/>
       <w:r>
         <w:t>\</w:t>
       </w:r>
-      <w:proofErr w:type="spellStart"/>
       <w:r>
         <w:t>player_spritesheet</w:t>
       </w:r>
-      <w:proofErr w:type="spellEnd"/>
       <w:r>
         <w:t>:</w:t>
       </w:r>
@@ -3633,16 +3491,11 @@
         <w:t>.</w:t>
       </w:r>
       <w:r>
-        <w:t>mp3</w:t>
-      </w:r>
-      <w:r>
-        <w:t xml:space="preserve"> under CC BY 3.0 licence by Kris </w:t>
-      </w:r>
-      <w:proofErr w:type="spellStart"/>
-      <w:r>
-        <w:t>Klavenes</w:t>
-      </w:r>
-      <w:proofErr w:type="spellEnd"/>
+        <w:t>ogg</w:t>
+      </w:r>
+      <w:r>
+        <w:t xml:space="preserve"> under CC BY 3.0 licence by Kris Klavenes</w:t>
+      </w:r>
     </w:p>
     <w:p>
       <w:pPr>
@@ -3657,6 +3510,21 @@
     <w:p>
       <w:r>
         <w:t>sounds/buttonclick.wav under CC0 1.0 licence by dotY21</w:t>
+      </w:r>
+    </w:p>
+    <w:p>
+      <w:r>
+        <w:t>sounds/enemywalk.wav under CC by 3.0 license by PsychoPancake</w:t>
+      </w:r>
+    </w:p>
+    <w:p>
+      <w:r>
+        <w:t>sounds/playerwalk.wav under CC0 1.0 license by Archos</w:t>
+      </w:r>
+    </w:p>
+    <w:p>
+      <w:r>
+        <w:t>sounds/cratedrag.wav under CC by 3.0 licence by et_graham</w:t>
       </w:r>
     </w:p>
     <w:p>
@@ -3735,6 +3603,31 @@
     </w:p>
     <w:p>
       <w:pPr>
+        <w:pStyle w:val="ListParagraph"/>
+        <w:numPr>
+          <w:ilvl w:val="0"/>
+          <w:numId w:val="4"/>
+        </w:numPr>
+      </w:pPr>
+      <w:r>
+        <w:t>Engine library</w:t>
+      </w:r>
+    </w:p>
+    <w:p>
+      <w:pPr>
+        <w:pStyle w:val="ListParagraph"/>
+        <w:numPr>
+          <w:ilvl w:val="0"/>
+          <w:numId w:val="4"/>
+        </w:numPr>
+      </w:pPr>
+      <w:r>
+        <w:lastRenderedPageBreak/>
+        <w:t>Tile_Level_Loader library</w:t>
+      </w:r>
+    </w:p>
+    <w:p>
+      <w:pPr>
         <w:pStyle w:val="Heading2"/>
       </w:pPr>
       <w:bookmarkStart w:id="39" w:name="_heading=h.gq5i4drbjrsv" w:colFirst="0" w:colLast="0"/>
@@ -3755,21 +3648,12 @@
       <w:bookmarkStart w:id="40" w:name="_heading=h.1born7ocvxo" w:colFirst="0" w:colLast="0"/>
       <w:bookmarkEnd w:id="40"/>
       <w:r>
-        <w:lastRenderedPageBreak/>
         <w:t>Game Engine</w:t>
       </w:r>
     </w:p>
     <w:p>
       <w:r>
-        <w:t xml:space="preserve">having a windows 10 capable PC with Visual studio 19, using the SFML library and Latest version of </w:t>
-      </w:r>
-      <w:proofErr w:type="spellStart"/>
-      <w:r>
-        <w:t>CMake</w:t>
-      </w:r>
-      <w:proofErr w:type="spellEnd"/>
-      <w:r>
-        <w:t>.</w:t>
+        <w:t>having a windows 10 capable PC with Visual studio 19, using the SFML library and Latest version of CMake.</w:t>
       </w:r>
     </w:p>
     <w:p>
@@ -3787,13 +3671,8 @@
         <w:t>1920x1080</w:t>
       </w:r>
       <w:r>
-        <w:t xml:space="preserve"> will be the resolution for the </w:t>
-      </w:r>
-      <w:proofErr w:type="gramStart"/>
-      <w:r>
-        <w:t>game</w:t>
-      </w:r>
-      <w:proofErr w:type="gramEnd"/>
+        <w:t xml:space="preserve"> will be the resolution for the game</w:t>
+      </w:r>
     </w:p>
     <w:p>
       <w:pPr>

</xml_diff>